<commit_message>
Updated the coding challenge
</commit_message>
<xml_diff>
--- a/Coding_challenge_4/Coding_challenge_4_Markdown.docx
+++ b/Coding_challenge_4/Coding_challenge_4_Markdown.docx
@@ -34,7 +34,7 @@
           <w:sz w:val="24"/>
           <w:szCs w:val="24"/>
         </w:rPr>
-        <w:id w:val="-1967184000"/>
+        <w:id w:val="-1879929226"/>
         <w:docPartObj>
           <w:docPartGallery w:val="Table of Contents"/>
           <w:docPartUnique/>
@@ -68,7 +68,7 @@
           <w:r>
             <w:fldChar w:fldCharType="separate"/>
           </w:r>
-          <w:hyperlink w:anchor="_Toc191555508" w:history="1">
+          <w:hyperlink w:anchor="_Toc191557292" w:history="1">
             <w:r>
               <w:rPr>
                 <w:rStyle w:val="Hyperlink"/>
@@ -95,7 +95,7 @@
                 <w:noProof/>
                 <w:webHidden/>
               </w:rPr>
-              <w:instrText xml:space="preserve"> PAGEREF _Toc191555508 \h </w:instrText>
+              <w:instrText xml:space="preserve"> PAGEREF _Toc191557292 \h </w:instrText>
             </w:r>
             <w:r>
               <w:rPr>
@@ -136,13 +136,13 @@
               <w:noProof/>
             </w:rPr>
           </w:pPr>
-          <w:hyperlink w:anchor="_Toc191555509" w:history="1">
+          <w:hyperlink w:anchor="_Toc191557293" w:history="1">
             <w:r>
               <w:rPr>
                 <w:rStyle w:val="Hyperlink"/>
                 <w:noProof/>
               </w:rPr>
-              <w:t>First level header</w:t>
+              <w:t>Questions 1</w:t>
             </w:r>
             <w:r>
               <w:rPr>
@@ -163,7 +163,7 @@
                 <w:noProof/>
                 <w:webHidden/>
               </w:rPr>
-              <w:instrText xml:space="preserve"> PAGEREF _Toc191555509 \h </w:instrText>
+              <w:instrText xml:space="preserve"> PAGEREF _Toc191557293 \h </w:instrText>
             </w:r>
             <w:r>
               <w:rPr>
@@ -183,7 +183,7 @@
                 <w:noProof/>
                 <w:webHidden/>
               </w:rPr>
-              <w:t>2</w:t>
+              <w:t>1</w:t>
             </w:r>
             <w:r>
               <w:rPr>
@@ -204,13 +204,13 @@
               <w:noProof/>
             </w:rPr>
           </w:pPr>
-          <w:hyperlink w:anchor="_Toc191555510" w:history="1">
+          <w:hyperlink w:anchor="_Toc191557294" w:history="1">
             <w:r>
               <w:rPr>
                 <w:rStyle w:val="Hyperlink"/>
                 <w:noProof/>
               </w:rPr>
-              <w:t>Second level header</w:t>
+              <w:t>Question 2</w:t>
             </w:r>
             <w:r>
               <w:rPr>
@@ -231,7 +231,7 @@
                 <w:noProof/>
                 <w:webHidden/>
               </w:rPr>
-              <w:instrText xml:space="preserve"> PAGEREF _Toc191555510 \h </w:instrText>
+              <w:instrText xml:space="preserve"> PAGEREF _Toc191557294 \h </w:instrText>
             </w:r>
             <w:r>
               <w:rPr>
@@ -251,7 +251,279 @@
                 <w:noProof/>
                 <w:webHidden/>
               </w:rPr>
-              <w:t>3</w:t>
+              <w:t>2</w:t>
+            </w:r>
+            <w:r>
+              <w:rPr>
+                <w:noProof/>
+                <w:webHidden/>
+              </w:rPr>
+              <w:fldChar w:fldCharType="end"/>
+            </w:r>
+          </w:hyperlink>
+        </w:p>
+        <w:p>
+          <w:pPr>
+            <w:pStyle w:val="TOC2"/>
+            <w:tabs>
+              <w:tab w:val="right" w:leader="dot" w:pos="9350"/>
+            </w:tabs>
+            <w:rPr>
+              <w:noProof/>
+            </w:rPr>
+          </w:pPr>
+          <w:hyperlink w:anchor="_Toc191557295" w:history="1">
+            <w:r>
+              <w:rPr>
+                <w:rStyle w:val="Hyperlink"/>
+                <w:noProof/>
+              </w:rPr>
+              <w:t>DON plot</w:t>
+            </w:r>
+            <w:r>
+              <w:rPr>
+                <w:noProof/>
+                <w:webHidden/>
+              </w:rPr>
+              <w:tab/>
+            </w:r>
+            <w:r>
+              <w:rPr>
+                <w:noProof/>
+                <w:webHidden/>
+              </w:rPr>
+              <w:fldChar w:fldCharType="begin"/>
+            </w:r>
+            <w:r>
+              <w:rPr>
+                <w:noProof/>
+                <w:webHidden/>
+              </w:rPr>
+              <w:instrText xml:space="preserve"> PAGEREF _Toc191557295 \h </w:instrText>
+            </w:r>
+            <w:r>
+              <w:rPr>
+                <w:noProof/>
+                <w:webHidden/>
+              </w:rPr>
+            </w:r>
+            <w:r>
+              <w:rPr>
+                <w:noProof/>
+                <w:webHidden/>
+              </w:rPr>
+              <w:fldChar w:fldCharType="separate"/>
+            </w:r>
+            <w:r>
+              <w:rPr>
+                <w:noProof/>
+                <w:webHidden/>
+              </w:rPr>
+              <w:t>2</w:t>
+            </w:r>
+            <w:r>
+              <w:rPr>
+                <w:noProof/>
+                <w:webHidden/>
+              </w:rPr>
+              <w:fldChar w:fldCharType="end"/>
+            </w:r>
+          </w:hyperlink>
+        </w:p>
+        <w:p>
+          <w:pPr>
+            <w:pStyle w:val="TOC2"/>
+            <w:tabs>
+              <w:tab w:val="right" w:leader="dot" w:pos="9350"/>
+            </w:tabs>
+            <w:rPr>
+              <w:noProof/>
+            </w:rPr>
+          </w:pPr>
+          <w:hyperlink w:anchor="_Toc191557296" w:history="1">
+            <w:r>
+              <w:rPr>
+                <w:rStyle w:val="Hyperlink"/>
+                <w:noProof/>
+              </w:rPr>
+              <w:t>15ADON plot.</w:t>
+            </w:r>
+            <w:r>
+              <w:rPr>
+                <w:noProof/>
+                <w:webHidden/>
+              </w:rPr>
+              <w:tab/>
+            </w:r>
+            <w:r>
+              <w:rPr>
+                <w:noProof/>
+                <w:webHidden/>
+              </w:rPr>
+              <w:fldChar w:fldCharType="begin"/>
+            </w:r>
+            <w:r>
+              <w:rPr>
+                <w:noProof/>
+                <w:webHidden/>
+              </w:rPr>
+              <w:instrText xml:space="preserve"> PAGEREF _Toc191557296 \h </w:instrText>
+            </w:r>
+            <w:r>
+              <w:rPr>
+                <w:noProof/>
+                <w:webHidden/>
+              </w:rPr>
+            </w:r>
+            <w:r>
+              <w:rPr>
+                <w:noProof/>
+                <w:webHidden/>
+              </w:rPr>
+              <w:fldChar w:fldCharType="separate"/>
+            </w:r>
+            <w:r>
+              <w:rPr>
+                <w:noProof/>
+                <w:webHidden/>
+              </w:rPr>
+              <w:t>4</w:t>
+            </w:r>
+            <w:r>
+              <w:rPr>
+                <w:noProof/>
+                <w:webHidden/>
+              </w:rPr>
+              <w:fldChar w:fldCharType="end"/>
+            </w:r>
+          </w:hyperlink>
+        </w:p>
+        <w:p>
+          <w:pPr>
+            <w:pStyle w:val="TOC2"/>
+            <w:tabs>
+              <w:tab w:val="right" w:leader="dot" w:pos="9350"/>
+            </w:tabs>
+            <w:rPr>
+              <w:noProof/>
+            </w:rPr>
+          </w:pPr>
+          <w:hyperlink w:anchor="_Toc191557297" w:history="1">
+            <w:r>
+              <w:rPr>
+                <w:rStyle w:val="Hyperlink"/>
+                <w:noProof/>
+              </w:rPr>
+              <w:t>Seedmass plot.</w:t>
+            </w:r>
+            <w:r>
+              <w:rPr>
+                <w:noProof/>
+                <w:webHidden/>
+              </w:rPr>
+              <w:tab/>
+            </w:r>
+            <w:r>
+              <w:rPr>
+                <w:noProof/>
+                <w:webHidden/>
+              </w:rPr>
+              <w:fldChar w:fldCharType="begin"/>
+            </w:r>
+            <w:r>
+              <w:rPr>
+                <w:noProof/>
+                <w:webHidden/>
+              </w:rPr>
+              <w:instrText xml:space="preserve"> PAGEREF _Toc191557297 \h </w:instrText>
+            </w:r>
+            <w:r>
+              <w:rPr>
+                <w:noProof/>
+                <w:webHidden/>
+              </w:rPr>
+            </w:r>
+            <w:r>
+              <w:rPr>
+                <w:noProof/>
+                <w:webHidden/>
+              </w:rPr>
+              <w:fldChar w:fldCharType="separate"/>
+            </w:r>
+            <w:r>
+              <w:rPr>
+                <w:noProof/>
+                <w:webHidden/>
+              </w:rPr>
+              <w:t>5</w:t>
+            </w:r>
+            <w:r>
+              <w:rPr>
+                <w:noProof/>
+                <w:webHidden/>
+              </w:rPr>
+              <w:fldChar w:fldCharType="end"/>
+            </w:r>
+          </w:hyperlink>
+        </w:p>
+        <w:p>
+          <w:pPr>
+            <w:pStyle w:val="TOC2"/>
+            <w:tabs>
+              <w:tab w:val="right" w:leader="dot" w:pos="9350"/>
+            </w:tabs>
+            <w:rPr>
+              <w:noProof/>
+            </w:rPr>
+          </w:pPr>
+          <w:hyperlink w:anchor="_Toc191557298" w:history="1">
+            <w:r>
+              <w:rPr>
+                <w:rStyle w:val="Hyperlink"/>
+                <w:noProof/>
+              </w:rPr>
+              <w:t>Combined plot</w:t>
+            </w:r>
+            <w:r>
+              <w:rPr>
+                <w:noProof/>
+                <w:webHidden/>
+              </w:rPr>
+              <w:tab/>
+            </w:r>
+            <w:r>
+              <w:rPr>
+                <w:noProof/>
+                <w:webHidden/>
+              </w:rPr>
+              <w:fldChar w:fldCharType="begin"/>
+            </w:r>
+            <w:r>
+              <w:rPr>
+                <w:noProof/>
+                <w:webHidden/>
+              </w:rPr>
+              <w:instrText xml:space="preserve"> PAGEREF _Toc191557298 \h </w:instrText>
+            </w:r>
+            <w:r>
+              <w:rPr>
+                <w:noProof/>
+                <w:webHidden/>
+              </w:rPr>
+            </w:r>
+            <w:r>
+              <w:rPr>
+                <w:noProof/>
+                <w:webHidden/>
+              </w:rPr>
+              <w:fldChar w:fldCharType="separate"/>
+            </w:r>
+            <w:r>
+              <w:rPr>
+                <w:noProof/>
+                <w:webHidden/>
+              </w:rPr>
+              <w:t>6</w:t>
             </w:r>
             <w:r>
               <w:rPr>
@@ -272,13 +544,13 @@
               <w:noProof/>
             </w:rPr>
           </w:pPr>
-          <w:hyperlink w:anchor="_Toc191555511" w:history="1">
+          <w:hyperlink w:anchor="_Toc191557299" w:history="1">
             <w:r>
               <w:rPr>
                 <w:rStyle w:val="Hyperlink"/>
                 <w:noProof/>
               </w:rPr>
-              <w:t>Third level header</w:t>
+              <w:t>Question 4</w:t>
             </w:r>
             <w:r>
               <w:rPr>
@@ -299,7 +571,7 @@
                 <w:noProof/>
                 <w:webHidden/>
               </w:rPr>
-              <w:instrText xml:space="preserve"> PAGEREF _Toc191555511 \h </w:instrText>
+              <w:instrText xml:space="preserve"> PAGEREF _Toc191557299 \h </w:instrText>
             </w:r>
             <w:r>
               <w:rPr>
@@ -319,7 +591,7 @@
                 <w:noProof/>
                 <w:webHidden/>
               </w:rPr>
-              <w:t>5</w:t>
+              <w:t>8</w:t>
             </w:r>
             <w:r>
               <w:rPr>
@@ -340,13 +612,13 @@
               <w:noProof/>
             </w:rPr>
           </w:pPr>
-          <w:hyperlink w:anchor="_Toc191555512" w:history="1">
+          <w:hyperlink w:anchor="_Toc191557300" w:history="1">
             <w:r>
               <w:rPr>
                 <w:rStyle w:val="Hyperlink"/>
                 <w:noProof/>
               </w:rPr>
-              <w:t>Fourth level header</w:t>
+              <w:t>Question 5</w:t>
             </w:r>
             <w:r>
               <w:rPr>
@@ -367,7 +639,7 @@
                 <w:noProof/>
                 <w:webHidden/>
               </w:rPr>
-              <w:instrText xml:space="preserve"> PAGEREF _Toc191555512 \h </w:instrText>
+              <w:instrText xml:space="preserve"> PAGEREF _Toc191557300 \h </w:instrText>
             </w:r>
             <w:r>
               <w:rPr>
@@ -387,7 +659,75 @@
                 <w:noProof/>
                 <w:webHidden/>
               </w:rPr>
-              <w:t>6</w:t>
+              <w:t>8</w:t>
+            </w:r>
+            <w:r>
+              <w:rPr>
+                <w:noProof/>
+                <w:webHidden/>
+              </w:rPr>
+              <w:fldChar w:fldCharType="end"/>
+            </w:r>
+          </w:hyperlink>
+        </w:p>
+        <w:p>
+          <w:pPr>
+            <w:pStyle w:val="TOC1"/>
+            <w:tabs>
+              <w:tab w:val="right" w:leader="dot" w:pos="9350"/>
+            </w:tabs>
+            <w:rPr>
+              <w:noProof/>
+            </w:rPr>
+          </w:pPr>
+          <w:hyperlink w:anchor="_Toc191557301" w:history="1">
+            <w:r>
+              <w:rPr>
+                <w:rStyle w:val="Hyperlink"/>
+                <w:noProof/>
+              </w:rPr>
+              <w:t>Question 6</w:t>
+            </w:r>
+            <w:r>
+              <w:rPr>
+                <w:noProof/>
+                <w:webHidden/>
+              </w:rPr>
+              <w:tab/>
+            </w:r>
+            <w:r>
+              <w:rPr>
+                <w:noProof/>
+                <w:webHidden/>
+              </w:rPr>
+              <w:fldChar w:fldCharType="begin"/>
+            </w:r>
+            <w:r>
+              <w:rPr>
+                <w:noProof/>
+                <w:webHidden/>
+              </w:rPr>
+              <w:instrText xml:space="preserve"> PAGEREF _Toc191557301 \h </w:instrText>
+            </w:r>
+            <w:r>
+              <w:rPr>
+                <w:noProof/>
+                <w:webHidden/>
+              </w:rPr>
+            </w:r>
+            <w:r>
+              <w:rPr>
+                <w:noProof/>
+                <w:webHidden/>
+              </w:rPr>
+              <w:fldChar w:fldCharType="separate"/>
+            </w:r>
+            <w:r>
+              <w:rPr>
+                <w:noProof/>
+                <w:webHidden/>
+              </w:rPr>
+              <w:t>9</w:t>
             </w:r>
             <w:r>
               <w:rPr>
@@ -410,7 +750,7 @@
         <w:pStyle w:val="Heading1"/>
       </w:pPr>
       <w:bookmarkStart w:id="0" w:name="link"/>
-      <w:bookmarkStart w:id="1" w:name="_Toc191555508"/>
+      <w:bookmarkStart w:id="1" w:name="_Toc191557292"/>
       <w:r>
         <w:t>Link</w:t>
       </w:r>
@@ -445,15 +785,15 @@
     </w:p>
     <w:p>
       <w:pPr>
-        <w:pStyle w:val="BodyText"/>
-      </w:pPr>
-      <w:r>
-        <w:rPr>
-          <w:b/>
-          <w:bCs/>
-        </w:rPr>
+        <w:pStyle w:val="Heading1"/>
+      </w:pPr>
+      <w:bookmarkStart w:id="2" w:name="questions-1"/>
+      <w:bookmarkStart w:id="3" w:name="_Toc191557293"/>
+      <w:bookmarkEnd w:id="0"/>
+      <w:r>
         <w:t>Questions 1</w:t>
       </w:r>
+      <w:bookmarkEnd w:id="3"/>
     </w:p>
     <w:p>
       <w:pPr>
@@ -492,6 +832,7 @@
         </w:numPr>
       </w:pPr>
       <w:r>
+        <w:lastRenderedPageBreak/>
         <w:t>Literate programming</w:t>
       </w:r>
     </w:p>
@@ -505,19 +846,19 @@
     </w:p>
     <w:p>
       <w:pPr>
-        <w:pStyle w:val="BodyText"/>
-      </w:pPr>
-      <w:r>
-        <w:rPr>
-          <w:b/>
-          <w:bCs/>
-        </w:rPr>
+        <w:pStyle w:val="Heading1"/>
+      </w:pPr>
+      <w:bookmarkStart w:id="4" w:name="question-2"/>
+      <w:bookmarkStart w:id="5" w:name="_Toc191557294"/>
+      <w:bookmarkEnd w:id="2"/>
+      <w:r>
         <w:t>Question 2</w:t>
       </w:r>
+      <w:bookmarkEnd w:id="5"/>
     </w:p>
     <w:p>
       <w:pPr>
-        <w:pStyle w:val="BodyText"/>
+        <w:pStyle w:val="FirstParagraph"/>
       </w:pPr>
       <w:r>
         <w:t>Here i will use the relative path of the Mycotoxin.csv data file with na.strings option set to “na”. I will be using the codes from the coding challenge 3 assignment.</w:t>
@@ -531,7 +872,6 @@
         <w:rPr>
           <w:rStyle w:val="CommentTok"/>
         </w:rPr>
-        <w:lastRenderedPageBreak/>
         <w:t>#Read .csv</w:t>
       </w:r>
       <w:r>
@@ -709,15 +1049,14 @@
     </w:p>
     <w:p>
       <w:pPr>
-        <w:pStyle w:val="Heading1"/>
-      </w:pPr>
-      <w:bookmarkStart w:id="2" w:name="first-level-header"/>
-      <w:bookmarkStart w:id="3" w:name="_Toc191555509"/>
-      <w:bookmarkEnd w:id="0"/>
-      <w:r>
-        <w:t>First level header</w:t>
-      </w:r>
-      <w:bookmarkEnd w:id="3"/>
+        <w:pStyle w:val="Heading2"/>
+      </w:pPr>
+      <w:bookmarkStart w:id="6" w:name="don-plot"/>
+      <w:bookmarkStart w:id="7" w:name="_Toc191557295"/>
+      <w:r>
+        <w:t>DON plot</w:t>
+      </w:r>
+      <w:bookmarkEnd w:id="7"/>
     </w:p>
     <w:p>
       <w:pPr>
@@ -1449,6 +1788,7 @@
         <w:rPr>
           <w:rStyle w:val="NormalTok"/>
         </w:rPr>
+        <w:lastRenderedPageBreak/>
         <w:t xml:space="preserve">  </w:t>
       </w:r>
       <w:r>
@@ -1654,7 +1994,6 @@
         <w:rPr>
           <w:rStyle w:val="VerbatimChar"/>
         </w:rPr>
-        <w:lastRenderedPageBreak/>
         <w:t>## Warning: Removed 8 rows containing missing values or values outside the scale range</w:t>
       </w:r>
       <w:r>
@@ -1676,16 +2015,16 @@
           <w:noProof/>
         </w:rPr>
         <w:drawing>
-          <wp:inline distT="0" distB="0" distL="0" distR="0" wp14:anchorId="5F6025B9" wp14:editId="069415CF">
+          <wp:inline distT="0" distB="0" distL="0" distR="0" wp14:anchorId="42DDFD04" wp14:editId="59405732">
             <wp:extent cx="4620126" cy="3696101"/>
             <wp:effectExtent l="0" t="0" r="0" b="0"/>
-            <wp:docPr id="23" name="Picture"/>
+            <wp:docPr id="24" name="Picture"/>
             <wp:cNvGraphicFramePr/>
             <a:graphic xmlns:a="http://schemas.openxmlformats.org/drawingml/2006/main">
               <a:graphicData uri="http://schemas.openxmlformats.org/drawingml/2006/picture">
                 <pic:pic xmlns:pic="http://schemas.openxmlformats.org/drawingml/2006/picture">
                   <pic:nvPicPr>
-                    <pic:cNvPr id="24" name="Picture" descr="Coding_challenge_4_Markdown_files/figure-docx/Plotting%20DON-1.png"/>
+                    <pic:cNvPr id="25" name="Picture" descr="Coding_challenge_4_Markdown_files/figure-docx/Plotting%20DON-1.png"/>
                     <pic:cNvPicPr>
                       <a:picLocks noChangeAspect="1" noChangeArrowheads="1"/>
                     </pic:cNvPicPr>
@@ -2350,6 +2689,7 @@
         <w:rPr>
           <w:rStyle w:val="NormalTok"/>
         </w:rPr>
+        <w:lastRenderedPageBreak/>
         <w:t xml:space="preserve">  </w:t>
       </w:r>
       <w:r>
@@ -2511,15 +2851,15 @@
     </w:p>
     <w:p>
       <w:pPr>
-        <w:pStyle w:val="Heading1"/>
-      </w:pPr>
-      <w:bookmarkStart w:id="4" w:name="second-level-header"/>
-      <w:bookmarkStart w:id="5" w:name="_Toc191555510"/>
-      <w:bookmarkEnd w:id="2"/>
-      <w:r>
-        <w:t>Second level header</w:t>
-      </w:r>
-      <w:bookmarkEnd w:id="5"/>
+        <w:pStyle w:val="Heading2"/>
+      </w:pPr>
+      <w:bookmarkStart w:id="8" w:name="adon-plot."/>
+      <w:bookmarkStart w:id="9" w:name="_Toc191557296"/>
+      <w:bookmarkEnd w:id="6"/>
+      <w:r>
+        <w:t>15ADON plot.</w:t>
+      </w:r>
+      <w:bookmarkEnd w:id="9"/>
     </w:p>
     <w:p>
       <w:pPr>
@@ -2537,7 +2877,6 @@
         <w:rPr>
           <w:rStyle w:val="CommentTok"/>
         </w:rPr>
-        <w:lastRenderedPageBreak/>
         <w:t xml:space="preserve">#Change the y-variable to plot X15ADON and MassperSeed_mg. </w:t>
       </w:r>
       <w:r>
@@ -3222,17 +3561,18 @@
         <w:rPr>
           <w:noProof/>
         </w:rPr>
+        <w:lastRenderedPageBreak/>
         <w:drawing>
-          <wp:inline distT="0" distB="0" distL="0" distR="0" wp14:anchorId="7A155361" wp14:editId="1F2C9E63">
+          <wp:inline distT="0" distB="0" distL="0" distR="0" wp14:anchorId="145E03B7" wp14:editId="75C14231">
             <wp:extent cx="4620126" cy="3696101"/>
             <wp:effectExtent l="0" t="0" r="0" b="0"/>
-            <wp:docPr id="27" name="Picture"/>
+            <wp:docPr id="28" name="Picture"/>
             <wp:cNvGraphicFramePr/>
             <a:graphic xmlns:a="http://schemas.openxmlformats.org/drawingml/2006/main">
               <a:graphicData uri="http://schemas.openxmlformats.org/drawingml/2006/picture">
                 <pic:pic xmlns:pic="http://schemas.openxmlformats.org/drawingml/2006/picture">
                   <pic:nvPicPr>
-                    <pic:cNvPr id="28" name="Picture" descr="Coding_challenge_4_Markdown_files/figure-docx/Plotting%2015ADON-1.png"/>
+                    <pic:cNvPr id="29" name="Picture" descr="Coding_challenge_4_Markdown_files/figure-docx/Plotting%2015ADON-1.png"/>
                     <pic:cNvPicPr>
                       <a:picLocks noChangeAspect="1" noChangeArrowheads="1"/>
                     </pic:cNvPicPr>
@@ -3267,16 +3607,15 @@
     </w:p>
     <w:p>
       <w:pPr>
-        <w:pStyle w:val="Heading1"/>
-      </w:pPr>
-      <w:bookmarkStart w:id="6" w:name="third-level-header"/>
-      <w:bookmarkStart w:id="7" w:name="_Toc191555511"/>
-      <w:bookmarkEnd w:id="4"/>
-      <w:r>
-        <w:lastRenderedPageBreak/>
-        <w:t>Third level header</w:t>
-      </w:r>
-      <w:bookmarkEnd w:id="7"/>
+        <w:pStyle w:val="Heading2"/>
+      </w:pPr>
+      <w:bookmarkStart w:id="10" w:name="seedmass-plot."/>
+      <w:bookmarkStart w:id="11" w:name="_Toc191557297"/>
+      <w:bookmarkEnd w:id="8"/>
+      <w:r>
+        <w:t>Seedmass plot.</w:t>
+      </w:r>
+      <w:bookmarkEnd w:id="11"/>
     </w:p>
     <w:p>
       <w:pPr>
@@ -3963,17 +4302,18 @@
         <w:rPr>
           <w:noProof/>
         </w:rPr>
+        <w:lastRenderedPageBreak/>
         <w:drawing>
-          <wp:inline distT="0" distB="0" distL="0" distR="0" wp14:anchorId="0DC4F00B" wp14:editId="573992B0">
+          <wp:inline distT="0" distB="0" distL="0" distR="0" wp14:anchorId="12155348" wp14:editId="57289FD6">
             <wp:extent cx="4620126" cy="3696101"/>
             <wp:effectExtent l="0" t="0" r="0" b="0"/>
-            <wp:docPr id="31" name="Picture"/>
+            <wp:docPr id="32" name="Picture"/>
             <wp:cNvGraphicFramePr/>
             <a:graphic xmlns:a="http://schemas.openxmlformats.org/drawingml/2006/main">
               <a:graphicData uri="http://schemas.openxmlformats.org/drawingml/2006/picture">
                 <pic:pic xmlns:pic="http://schemas.openxmlformats.org/drawingml/2006/picture">
                   <pic:nvPicPr>
-                    <pic:cNvPr id="32" name="Picture" descr="Coding_challenge_4_Markdown_files/figure-docx/Plotting%20MassperSeed_mg-1.png"/>
+                    <pic:cNvPr id="33" name="Picture" descr="Coding_challenge_4_Markdown_files/figure-docx/Plotting%20MassperSeed_mg-1.png"/>
                     <pic:cNvPicPr>
                       <a:picLocks noChangeAspect="1" noChangeArrowheads="1"/>
                     </pic:cNvPicPr>
@@ -4008,16 +4348,15 @@
     </w:p>
     <w:p>
       <w:pPr>
-        <w:pStyle w:val="Heading1"/>
-      </w:pPr>
-      <w:bookmarkStart w:id="8" w:name="fourth-level-header"/>
-      <w:bookmarkStart w:id="9" w:name="_Toc191555512"/>
-      <w:bookmarkEnd w:id="6"/>
-      <w:r>
-        <w:lastRenderedPageBreak/>
-        <w:t>Fourth level header</w:t>
-      </w:r>
-      <w:bookmarkEnd w:id="9"/>
+        <w:pStyle w:val="Heading2"/>
+      </w:pPr>
+      <w:bookmarkStart w:id="12" w:name="combined-plot"/>
+      <w:bookmarkStart w:id="13" w:name="_Toc191557298"/>
+      <w:bookmarkEnd w:id="10"/>
+      <w:r>
+        <w:t>Combined plot</w:t>
+      </w:r>
+      <w:bookmarkEnd w:id="13"/>
     </w:p>
     <w:p>
       <w:pPr>
@@ -4341,6 +4680,7 @@
         <w:rPr>
           <w:rStyle w:val="VerbatimChar"/>
         </w:rPr>
+        <w:lastRenderedPageBreak/>
         <w:t>## Warning: Removed 10 rows containing non-finite outside the scale range</w:t>
       </w:r>
       <w:r>
@@ -4481,7 +4821,6 @@
         <w:rPr>
           <w:rStyle w:val="VerbatimChar"/>
         </w:rPr>
-        <w:lastRenderedPageBreak/>
         <w:t>## Warning: Removed 10 rows containing missing values or values outside the scale range</w:t>
       </w:r>
       <w:r>
@@ -4553,17 +4892,18 @@
         <w:rPr>
           <w:noProof/>
         </w:rPr>
+        <w:lastRenderedPageBreak/>
         <w:drawing>
-          <wp:inline distT="0" distB="0" distL="0" distR="0" wp14:anchorId="56BD48B9" wp14:editId="369BB26E">
+          <wp:inline distT="0" distB="0" distL="0" distR="0" wp14:anchorId="4C88B4CD" wp14:editId="338CF111">
             <wp:extent cx="4620126" cy="3696101"/>
             <wp:effectExtent l="0" t="0" r="0" b="0"/>
-            <wp:docPr id="35" name="Picture"/>
+            <wp:docPr id="36" name="Picture"/>
             <wp:cNvGraphicFramePr/>
             <a:graphic xmlns:a="http://schemas.openxmlformats.org/drawingml/2006/main">
               <a:graphicData uri="http://schemas.openxmlformats.org/drawingml/2006/picture">
                 <pic:pic xmlns:pic="http://schemas.openxmlformats.org/drawingml/2006/picture">
                   <pic:nvPicPr>
-                    <pic:cNvPr id="36" name="Picture" descr="Coding_challenge_4_Markdown_files/figure-docx/Combined%20plot-1.png"/>
+                    <pic:cNvPr id="37" name="Picture" descr="Coding_challenge_4_Markdown_files/figure-docx/Combined%20plot-1.png"/>
                     <pic:cNvPicPr>
                       <a:picLocks noChangeAspect="1" noChangeArrowheads="1"/>
                     </pic:cNvPicPr>
@@ -4595,7 +4935,169 @@
           </wp:inline>
         </w:drawing>
       </w:r>
-      <w:bookmarkEnd w:id="8"/>
+    </w:p>
+    <w:p>
+      <w:pPr>
+        <w:pStyle w:val="BodyText"/>
+      </w:pPr>
+      <w:r>
+        <w:t>Question 3</w:t>
+      </w:r>
+    </w:p>
+    <w:p>
+      <w:pPr>
+        <w:pStyle w:val="BodyText"/>
+      </w:pPr>
+      <w:r>
+        <w:t>Knit your document together in the following formats: a. .docx (word document) OR .pdf with a table of contents b. GitHub flavored markdown (.md file).</w:t>
+      </w:r>
+    </w:p>
+    <w:p>
+      <w:pPr>
+        <w:pStyle w:val="BodyText"/>
+      </w:pPr>
+      <w:r>
+        <w:rPr>
+          <w:b/>
+          <w:bCs/>
+        </w:rPr>
+        <w:t>DONE</w:t>
+      </w:r>
+    </w:p>
+    <w:p>
+      <w:pPr>
+        <w:pStyle w:val="Heading1"/>
+      </w:pPr>
+      <w:bookmarkStart w:id="14" w:name="question-4"/>
+      <w:bookmarkStart w:id="15" w:name="_Toc191557299"/>
+      <w:bookmarkEnd w:id="4"/>
+      <w:bookmarkEnd w:id="12"/>
+      <w:r>
+        <w:t>Question 4</w:t>
+      </w:r>
+      <w:bookmarkEnd w:id="15"/>
+    </w:p>
+    <w:p>
+      <w:pPr>
+        <w:pStyle w:val="FirstParagraph"/>
+      </w:pPr>
+      <w:r>
+        <w:t>Push the .docx or .pdf and .md files to GitHub inside a directory called Coding Challenge 4.</w:t>
+      </w:r>
+    </w:p>
+    <w:p>
+      <w:pPr>
+        <w:pStyle w:val="BodyText"/>
+      </w:pPr>
+      <w:r>
+        <w:rPr>
+          <w:b/>
+          <w:bCs/>
+        </w:rPr>
+        <w:t>DONE</w:t>
+      </w:r>
+    </w:p>
+    <w:p>
+      <w:pPr>
+        <w:pStyle w:val="Heading1"/>
+      </w:pPr>
+      <w:bookmarkStart w:id="16" w:name="question-5"/>
+      <w:bookmarkStart w:id="17" w:name="_Toc191557300"/>
+      <w:bookmarkEnd w:id="14"/>
+      <w:r>
+        <w:t>Question 5</w:t>
+      </w:r>
+      <w:bookmarkEnd w:id="17"/>
+    </w:p>
+    <w:p>
+      <w:pPr>
+        <w:pStyle w:val="FirstParagraph"/>
+      </w:pPr>
+      <w:r>
+        <w:t>Now edit, commit, and push the README file for your repository and include the following elements.</w:t>
+      </w:r>
+    </w:p>
+    <w:p>
+      <w:pPr>
+        <w:pStyle w:val="Compact"/>
+        <w:numPr>
+          <w:ilvl w:val="0"/>
+          <w:numId w:val="4"/>
+        </w:numPr>
+      </w:pPr>
+      <w:r>
+        <w:t>A clickable link in your README to your GitHub flavored .md file</w:t>
+      </w:r>
+    </w:p>
+    <w:p>
+      <w:pPr>
+        <w:pStyle w:val="Compact"/>
+        <w:numPr>
+          <w:ilvl w:val="0"/>
+          <w:numId w:val="4"/>
+        </w:numPr>
+      </w:pPr>
+      <w:r>
+        <w:t>A file tree of your GitHub repository.</w:t>
+      </w:r>
+    </w:p>
+    <w:p>
+      <w:pPr>
+        <w:pStyle w:val="FirstParagraph"/>
+      </w:pPr>
+      <w:r>
+        <w:rPr>
+          <w:b/>
+          <w:bCs/>
+        </w:rPr>
+        <w:t>DONE</w:t>
+      </w:r>
+    </w:p>
+    <w:p>
+      <w:pPr>
+        <w:pStyle w:val="Heading1"/>
+      </w:pPr>
+      <w:bookmarkStart w:id="18" w:name="question-6"/>
+      <w:bookmarkStart w:id="19" w:name="_Toc191557301"/>
+      <w:bookmarkEnd w:id="16"/>
+      <w:r>
+        <w:lastRenderedPageBreak/>
+        <w:t>Question 6</w:t>
+      </w:r>
+      <w:bookmarkEnd w:id="19"/>
+    </w:p>
+    <w:p>
+      <w:pPr>
+        <w:pStyle w:val="FirstParagraph"/>
+      </w:pPr>
+      <w:r>
+        <w:t>Please provide me a clickable link to your GitHub</w:t>
+      </w:r>
+    </w:p>
+    <w:p>
+      <w:pPr>
+        <w:pStyle w:val="BodyText"/>
+      </w:pPr>
+      <w:r>
+        <w:t>-</w:t>
+      </w:r>
+      <w:hyperlink r:id="rId10">
+        <w:r>
+          <w:rPr>
+            <w:rStyle w:val="Hyperlink"/>
+            <w:b/>
+            <w:bCs/>
+          </w:rPr>
+          <w:t>LINK TO My GitHuB</w:t>
+        </w:r>
+        <w:r>
+          <w:rPr>
+            <w:rStyle w:val="Hyperlink"/>
+          </w:rPr>
+          <w:t xml:space="preserve"> https://github.com/BZD0052/Class_example</w:t>
+        </w:r>
+      </w:hyperlink>
+      <w:bookmarkEnd w:id="18"/>
     </w:p>
     <w:sectPr>
       <w:pgSz w:w="12240" w:h="15840"/>
@@ -4611,7 +5113,7 @@
   <w:abstractNum w:abstractNumId="0" w15:restartNumberingAfterBreak="0">
     <w:nsid w:val="0000A990"/>
     <w:multiLevelType w:val="multilevel"/>
-    <w:tmpl w:val="12EE7706"/>
+    <w:tmpl w:val="C3507AA2"/>
     <w:lvl w:ilvl="0">
       <w:numFmt w:val="bullet"/>
       <w:lvlText w:val=" "/>
@@ -4688,7 +5190,7 @@
   <w:abstractNum w:abstractNumId="1" w15:restartNumberingAfterBreak="0">
     <w:nsid w:val="00A99711"/>
     <w:multiLevelType w:val="multilevel"/>
-    <w:tmpl w:val="FAFE8BAE"/>
+    <w:tmpl w:val="10806164"/>
     <w:lvl w:ilvl="0">
       <w:start w:val="1"/>
       <w:numFmt w:val="lowerLetter"/>
@@ -4774,7 +5276,7 @@
   <w:abstractNum w:abstractNumId="2" w15:restartNumberingAfterBreak="0">
     <w:nsid w:val="00A99712"/>
     <w:multiLevelType w:val="multilevel"/>
-    <w:tmpl w:val="2E9A2BA2"/>
+    <w:tmpl w:val="9904CFEE"/>
     <w:lvl w:ilvl="0">
       <w:start w:val="2"/>
       <w:numFmt w:val="lowerLetter"/>
@@ -4857,10 +5359,10 @@
       </w:pPr>
     </w:lvl>
   </w:abstractNum>
-  <w:num w:numId="1" w16cid:durableId="1693265663">
+  <w:num w:numId="1" w16cid:durableId="1690907095">
     <w:abstractNumId w:val="0"/>
   </w:num>
-  <w:num w:numId="2" w16cid:durableId="1393432253">
+  <w:num w:numId="2" w16cid:durableId="455754356">
     <w:abstractNumId w:val="1"/>
     <w:lvlOverride w:ilvl="0">
       <w:startOverride w:val="1"/>
@@ -4890,7 +5392,7 @@
       <w:startOverride w:val="1"/>
     </w:lvlOverride>
   </w:num>
-  <w:num w:numId="3" w16cid:durableId="48189108">
+  <w:num w:numId="3" w16cid:durableId="1820222787">
     <w:abstractNumId w:val="2"/>
     <w:lvlOverride w:ilvl="0">
       <w:startOverride w:val="2"/>
@@ -4920,6 +5422,36 @@
       <w:startOverride w:val="2"/>
     </w:lvlOverride>
   </w:num>
+  <w:num w:numId="4" w16cid:durableId="2052995834">
+    <w:abstractNumId w:val="1"/>
+    <w:lvlOverride w:ilvl="0">
+      <w:startOverride w:val="1"/>
+    </w:lvlOverride>
+    <w:lvlOverride w:ilvl="1">
+      <w:startOverride w:val="1"/>
+    </w:lvlOverride>
+    <w:lvlOverride w:ilvl="2">
+      <w:startOverride w:val="1"/>
+    </w:lvlOverride>
+    <w:lvlOverride w:ilvl="3">
+      <w:startOverride w:val="1"/>
+    </w:lvlOverride>
+    <w:lvlOverride w:ilvl="4">
+      <w:startOverride w:val="1"/>
+    </w:lvlOverride>
+    <w:lvlOverride w:ilvl="5">
+      <w:startOverride w:val="1"/>
+    </w:lvlOverride>
+    <w:lvlOverride w:ilvl="6">
+      <w:startOverride w:val="1"/>
+    </w:lvlOverride>
+    <w:lvlOverride w:ilvl="7">
+      <w:startOverride w:val="1"/>
+    </w:lvlOverride>
+    <w:lvlOverride w:ilvl="8">
+      <w:startOverride w:val="1"/>
+    </w:lvlOverride>
+  </w:num>
 </w:numbering>
 </file>
 
@@ -4942,6 +5474,7 @@
   </w:docDefaults>
   <w:latentStyles w:defLockedState="0" w:defUIPriority="0" w:defSemiHidden="0" w:defUnhideWhenUsed="0" w:defQFormat="0" w:count="376">
     <w:lsdException w:name="toc 1" w:uiPriority="39"/>
+    <w:lsdException w:name="toc 2" w:uiPriority="39"/>
     <w:lsdException w:name="Hyperlink" w:uiPriority="99"/>
     <w:lsdException w:name="Normal Table" w:semiHidden="1" w:unhideWhenUsed="1"/>
     <w:lsdException w:name="Table Simple 1" w:semiHidden="1" w:unhideWhenUsed="1"/>
@@ -6178,9 +6711,21 @@
     <w:next w:val="Normal"/>
     <w:autoRedefine/>
     <w:uiPriority w:val="39"/>
-    <w:rsid w:val="008C792C"/>
+    <w:rsid w:val="008C10C1"/>
     <w:pPr>
       <w:spacing w:after="100"/>
+    </w:pPr>
+  </w:style>
+  <w:style w:type="paragraph" w:styleId="TOC2">
+    <w:name w:val="toc 2"/>
+    <w:basedOn w:val="Normal"/>
+    <w:next w:val="Normal"/>
+    <w:autoRedefine/>
+    <w:uiPriority w:val="39"/>
+    <w:rsid w:val="008C10C1"/>
+    <w:pPr>
+      <w:spacing w:after="100"/>
+      <w:ind w:left="240"/>
     </w:pPr>
   </w:style>
 </w:styles>

</xml_diff>